<commit_message>
update TDE exp list
</commit_message>
<xml_diff>
--- a/List_NF_GzGr.docx
+++ b/List_NF_GzGr.docx
@@ -16,7 +16,7 @@
           <w:sz w:val="28"/>
           <w:szCs w:val="28"/>
         </w:rPr>
-        <w:t>Exp. l</w:t>
+        <w:t>Exp. lists</w:t>
       </w:r>
       <w:r>
         <w:rPr>
@@ -24,7 +24,7 @@
           <w:sz w:val="28"/>
           <w:szCs w:val="28"/>
         </w:rPr>
-        <w:t>ists</w:t>
+        <w:t xml:space="preserve"> </w:t>
       </w:r>
       <w:r>
         <w:rPr>
@@ -32,23 +32,13 @@
           <w:sz w:val="28"/>
           <w:szCs w:val="28"/>
         </w:rPr>
-        <w:t xml:space="preserve"> </w:t>
-      </w:r>
-      <w:r>
-        <w:rPr>
-          <w:rFonts w:ascii="Times New Roman" w:hAnsi="Times New Roman" w:cs="Times New Roman"/>
-          <w:sz w:val="28"/>
-          <w:szCs w:val="28"/>
-        </w:rPr>
         <w:t xml:space="preserve">for </w:t>
       </w:r>
-      <w:bookmarkStart w:id="0" w:name="_GoBack"/>
-      <w:bookmarkEnd w:id="0"/>
     </w:p>
     <w:p>
       <w:pPr>
         <w:rPr>
-          <w:rFonts w:ascii="Times New Roman" w:hAnsi="Times New Roman" w:cs="Times New Roman" w:hint="eastAsia"/>
+          <w:rFonts w:ascii="Times New Roman" w:hAnsi="Times New Roman" w:cs="Times New Roman"/>
           <w:sz w:val="28"/>
           <w:szCs w:val="28"/>
         </w:rPr>
@@ -287,7 +277,19 @@
               <w:rPr>
                 <w:rFonts w:ascii="Times New Roman" w:hAnsi="Times New Roman" w:cs="Times New Roman"/>
               </w:rPr>
-              <w:t>20L carboys</w:t>
+              <w:t>20</w:t>
+            </w:r>
+            <w:r>
+              <w:rPr>
+                <w:rFonts w:ascii="Times New Roman" w:hAnsi="Times New Roman" w:cs="Times New Roman"/>
+              </w:rPr>
+              <w:t>-</w:t>
+            </w:r>
+            <w:r>
+              <w:rPr>
+                <w:rFonts w:ascii="Times New Roman" w:hAnsi="Times New Roman" w:cs="Times New Roman"/>
+              </w:rPr>
+              <w:t>L carboys</w:t>
             </w:r>
           </w:p>
         </w:tc>
@@ -381,7 +383,19 @@
               <w:rPr>
                 <w:rFonts w:ascii="Times New Roman" w:hAnsi="Times New Roman" w:cs="Times New Roman"/>
               </w:rPr>
-              <w:t>20L bucket</w:t>
+              <w:t>20</w:t>
+            </w:r>
+            <w:r>
+              <w:rPr>
+                <w:rFonts w:ascii="Times New Roman" w:hAnsi="Times New Roman" w:cs="Times New Roman"/>
+              </w:rPr>
+              <w:t>-</w:t>
+            </w:r>
+            <w:r>
+              <w:rPr>
+                <w:rFonts w:ascii="Times New Roman" w:hAnsi="Times New Roman" w:cs="Times New Roman"/>
+              </w:rPr>
+              <w:t>L bucket</w:t>
             </w:r>
           </w:p>
         </w:tc>
@@ -485,6 +499,12 @@
               <w:rPr>
                 <w:rFonts w:ascii="Times New Roman" w:hAnsi="Times New Roman" w:cs="Times New Roman"/>
               </w:rPr>
+              <w:t>-</w:t>
+            </w:r>
+            <w:r>
+              <w:rPr>
+                <w:rFonts w:ascii="Times New Roman" w:hAnsi="Times New Roman" w:cs="Times New Roman"/>
+              </w:rPr>
               <w:t>L carboys</w:t>
             </w:r>
           </w:p>
@@ -705,7 +725,15 @@
               <w:rPr>
                 <w:rFonts w:ascii="Times New Roman" w:hAnsi="Times New Roman" w:cs="Times New Roman"/>
               </w:rPr>
-              <w:t>Silicone tubes covered with 20 μm mesh</w:t>
+              <w:t>Si</w:t>
+            </w:r>
+            <w:bookmarkStart w:id="0" w:name="_GoBack"/>
+            <w:bookmarkEnd w:id="0"/>
+            <w:r>
+              <w:rPr>
+                <w:rFonts w:ascii="Times New Roman" w:hAnsi="Times New Roman" w:cs="Times New Roman"/>
+              </w:rPr>
+              <w:t>licone tubes covered with 20 μm mesh</w:t>
             </w:r>
           </w:p>
         </w:tc>
@@ -3987,7 +4015,7 @@
         <w:rPr>
           <w:rFonts w:ascii="Times New Roman" w:hAnsi="Times New Roman" w:cs="Times New Roman"/>
         </w:rPr>
-        <w:t>15</w:t>
+        <w:t>20</w:t>
       </w:r>
       <w:r>
         <w:rPr>
@@ -3999,7 +4027,19 @@
         <w:rPr>
           <w:rFonts w:ascii="Times New Roman" w:hAnsi="Times New Roman" w:cs="Times New Roman"/>
         </w:rPr>
-        <w:t>L 0.2μm-filtered water</w:t>
+        <w:t>L</w:t>
+      </w:r>
+      <w:r>
+        <w:rPr>
+          <w:rFonts w:ascii="Times New Roman" w:hAnsi="Times New Roman" w:cs="Times New Roman"/>
+        </w:rPr>
+        <w:t xml:space="preserve"> (one 20-L carboy)</w:t>
+      </w:r>
+      <w:r>
+        <w:rPr>
+          <w:rFonts w:ascii="Times New Roman" w:hAnsi="Times New Roman" w:cs="Times New Roman"/>
+        </w:rPr>
+        <w:t xml:space="preserve"> 0.2μm-filtered water</w:t>
       </w:r>
       <w:r>
         <w:rPr>
@@ -4043,7 +4083,49 @@
         <w:rPr>
           <w:rFonts w:ascii="Times New Roman" w:hAnsi="Times New Roman" w:cs="Times New Roman"/>
         </w:rPr>
-        <w:t>L 20μm-filtered water</w:t>
+        <w:t>L</w:t>
+      </w:r>
+      <w:r>
+        <w:rPr>
+          <w:rFonts w:ascii="Times New Roman" w:hAnsi="Times New Roman" w:cs="Times New Roman"/>
+        </w:rPr>
+        <w:t xml:space="preserve"> </w:t>
+      </w:r>
+      <w:r>
+        <w:rPr>
+          <w:rFonts w:ascii="Times New Roman" w:hAnsi="Times New Roman" w:cs="Times New Roman"/>
+        </w:rPr>
+        <w:t>(</w:t>
+      </w:r>
+      <w:r>
+        <w:rPr>
+          <w:rFonts w:ascii="Times New Roman" w:hAnsi="Times New Roman" w:cs="Times New Roman"/>
+        </w:rPr>
+        <w:t>1.5</w:t>
+      </w:r>
+      <w:r>
+        <w:rPr>
+          <w:rFonts w:ascii="Times New Roman" w:hAnsi="Times New Roman" w:cs="Times New Roman"/>
+        </w:rPr>
+        <w:t xml:space="preserve"> </w:t>
+      </w:r>
+      <w:r>
+        <w:rPr>
+          <w:rFonts w:ascii="Times New Roman" w:hAnsi="Times New Roman" w:cs="Times New Roman"/>
+        </w:rPr>
+        <w:t>20-</w:t>
+      </w:r>
+      <w:r>
+        <w:rPr>
+          <w:rFonts w:ascii="Times New Roman" w:hAnsi="Times New Roman" w:cs="Times New Roman"/>
+        </w:rPr>
+        <w:t>L carboy)</w:t>
+      </w:r>
+      <w:r>
+        <w:rPr>
+          <w:rFonts w:ascii="Times New Roman" w:hAnsi="Times New Roman" w:cs="Times New Roman"/>
+        </w:rPr>
+        <w:t xml:space="preserve"> 20μm-filtered water</w:t>
       </w:r>
       <w:r>
         <w:rPr>
@@ -4075,7 +4157,19 @@
         <w:rPr>
           <w:rFonts w:ascii="Times New Roman" w:hAnsi="Times New Roman" w:cs="Times New Roman"/>
         </w:rPr>
-        <w:t xml:space="preserve"> L untreated water (treatment 11) +</w:t>
+        <w:t xml:space="preserve"> L water</w:t>
+      </w:r>
+      <w:r>
+        <w:rPr>
+          <w:rFonts w:ascii="Times New Roman" w:hAnsi="Times New Roman" w:cs="Times New Roman"/>
+        </w:rPr>
+        <w:t xml:space="preserve"> with microzooplankton</w:t>
+      </w:r>
+      <w:r>
+        <w:rPr>
+          <w:rFonts w:ascii="Times New Roman" w:hAnsi="Times New Roman" w:cs="Times New Roman"/>
+        </w:rPr>
+        <w:t xml:space="preserve"> (treatment 11) +</w:t>
       </w:r>
     </w:p>
     <w:p>
@@ -4095,7 +4189,19 @@
         <w:rPr>
           <w:rFonts w:ascii="Times New Roman" w:hAnsi="Times New Roman" w:cs="Times New Roman"/>
         </w:rPr>
-        <w:t>L 50μm-filtered water</w:t>
+        <w:t xml:space="preserve">L </w:t>
+      </w:r>
+      <w:r>
+        <w:rPr>
+          <w:rFonts w:ascii="Times New Roman" w:hAnsi="Times New Roman" w:cs="Times New Roman"/>
+        </w:rPr>
+        <w:t>2</w:t>
+      </w:r>
+      <w:r>
+        <w:rPr>
+          <w:rFonts w:ascii="Times New Roman" w:hAnsi="Times New Roman" w:cs="Times New Roman"/>
+        </w:rPr>
+        <w:t>0μm-filtered water</w:t>
       </w:r>
       <w:r>
         <w:rPr>

</xml_diff>